<commit_message>
Connect to postgresql DB  using SQLAlchemy     -> create table ParkedVehicles     -> add req.txt     -> update gitignore     -> add input.txt
</commit_message>
<xml_diff>
--- a/SQUADSTACK.docx
+++ b/SQUADSTACK.docx
@@ -298,7 +298,7 @@
           </mc:Choice>
           <mc:Fallback>
             <w:pict>
-              <v:shapetype w14:anchorId="6499C38A" id="_x0000_t75" coordsize="21600,21600" o:spt="75" o:preferrelative="t" path="m@4@5l@4@11@9@11@9@5xe" filled="f" stroked="f">
+              <v:shapetype w14:anchorId="35B7E6D5" id="_x0000_t75" coordsize="21600,21600" o:spt="75" o:preferrelative="t" path="m@4@5l@4@11@9@11@9@5xe" filled="f" stroked="f">
                 <v:stroke joinstyle="miter"/>
                 <v:formulas>
                   <v:f eqn="if lineDrawn pixelLineWidth 0"/>
@@ -363,7 +363,7 @@
           </mc:Choice>
           <mc:Fallback>
             <w:pict>
-              <v:shape w14:anchorId="6BFC9E2E" id="Ink 4" o:spid="_x0000_s1026" type="#_x0000_t75" style="position:absolute;margin-left:89.45pt;margin-top:-8.5pt;width:209.1pt;height:39.4pt;z-index:251662336;visibility:visible;mso-wrap-style:square;mso-wrap-distance-left:9pt;mso-wrap-distance-top:0;mso-wrap-distance-right:9pt;mso-wrap-distance-bottom:0;mso-position-horizontal:absolute;mso-position-horizontal-relative:text;mso-position-vertical:absolute;mso-position-vertical-relative:text" o:gfxdata="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">
+              <v:shape w14:anchorId="563AF455" id="Ink 4" o:spid="_x0000_s1026" type="#_x0000_t75" style="position:absolute;margin-left:89.45pt;margin-top:-8.5pt;width:209.1pt;height:39.4pt;z-index:251662336;visibility:visible;mso-wrap-style:square;mso-wrap-distance-left:9pt;mso-wrap-distance-top:0;mso-wrap-distance-right:9pt;mso-wrap-distance-bottom:0;mso-position-horizontal:absolute;mso-position-horizontal-relative:text;mso-position-vertical:absolute;mso-position-vertical-relative:text" o:gfxdata="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">
                 <v:imagedata r:id="rId8" o:title=""/>
               </v:shape>
             </w:pict>
@@ -409,7 +409,7 @@
           </mc:Choice>
           <mc:Fallback>
             <w:pict>
-              <v:shape w14:anchorId="605D21A8" id="Ink 3" o:spid="_x0000_s1026" type="#_x0000_t75" style="position:absolute;margin-left:84.65pt;margin-top:-6.35pt;width:191.8pt;height:31pt;z-index:251661312;visibility:visible;mso-wrap-style:square;mso-wrap-distance-left:9pt;mso-wrap-distance-top:0;mso-wrap-distance-right:9pt;mso-wrap-distance-bottom:0;mso-position-horizontal:absolute;mso-position-horizontal-relative:text;mso-position-vertical:absolute;mso-position-vertical-relative:text" o:gfxdata="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">
+              <v:shape w14:anchorId="43942DEB" id="Ink 3" o:spid="_x0000_s1026" type="#_x0000_t75" style="position:absolute;margin-left:84.65pt;margin-top:-6.35pt;width:191.8pt;height:31pt;z-index:251661312;visibility:visible;mso-wrap-style:square;mso-wrap-distance-left:9pt;mso-wrap-distance-top:0;mso-wrap-distance-right:9pt;mso-wrap-distance-bottom:0;mso-position-horizontal:absolute;mso-position-horizontal-relative:text;mso-position-vertical:absolute;mso-position-vertical-relative:text" o:gfxdata="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">
                 <v:imagedata r:id="rId10" o:title=""/>
               </v:shape>
             </w:pict>
@@ -462,7 +462,7 @@
           </mc:Choice>
           <mc:Fallback>
             <w:pict>
-              <v:shape w14:anchorId="58094304" id="Ink 61" o:spid="_x0000_s1026" type="#_x0000_t75" style="position:absolute;margin-left:98.55pt;margin-top:-2.55pt;width:65.45pt;height:17.85pt;z-index:251717632;visibility:visible;mso-wrap-style:square;mso-wrap-distance-left:9pt;mso-wrap-distance-top:0;mso-wrap-distance-right:9pt;mso-wrap-distance-bottom:0;mso-position-horizontal:absolute;mso-position-horizontal-relative:text;mso-position-vertical:absolute;mso-position-vertical-relative:text" o:gfxdata="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">
+              <v:shape w14:anchorId="37A9D1EB" id="Ink 61" o:spid="_x0000_s1026" type="#_x0000_t75" style="position:absolute;margin-left:98.55pt;margin-top:-2.55pt;width:65.45pt;height:17.85pt;z-index:251717632;visibility:visible;mso-wrap-style:square;mso-wrap-distance-left:9pt;mso-wrap-distance-top:0;mso-wrap-distance-right:9pt;mso-wrap-distance-bottom:0;mso-position-horizontal:absolute;mso-position-horizontal-relative:text;mso-position-vertical:absolute;mso-position-vertical-relative:text" o:gfxdata="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">
                 <v:imagedata r:id="rId12" o:title=""/>
               </v:shape>
             </w:pict>
@@ -508,7 +508,7 @@
           </mc:Choice>
           <mc:Fallback>
             <w:pict>
-              <v:shape w14:anchorId="47517B63" id="Ink 55" o:spid="_x0000_s1026" type="#_x0000_t75" style="position:absolute;margin-left:91.35pt;margin-top:-18.5pt;width:205.05pt;height:49.9pt;z-index:251712512;visibility:visible;mso-wrap-style:square;mso-wrap-distance-left:9pt;mso-wrap-distance-top:0;mso-wrap-distance-right:9pt;mso-wrap-distance-bottom:0;mso-position-horizontal:absolute;mso-position-horizontal-relative:text;mso-position-vertical:absolute;mso-position-vertical-relative:text" o:gfxdata="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">
+              <v:shape w14:anchorId="1A54F6A4" id="Ink 55" o:spid="_x0000_s1026" type="#_x0000_t75" style="position:absolute;margin-left:91.35pt;margin-top:-18.5pt;width:205.05pt;height:49.9pt;z-index:251712512;visibility:visible;mso-wrap-style:square;mso-wrap-distance-left:9pt;mso-wrap-distance-top:0;mso-wrap-distance-right:9pt;mso-wrap-distance-bottom:0;mso-position-horizontal:absolute;mso-position-horizontal-relative:text;mso-position-vertical:absolute;mso-position-vertical-relative:text" o:gfxdata="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">
                 <v:imagedata r:id="rId14" o:title=""/>
               </v:shape>
             </w:pict>
@@ -561,7 +561,7 @@
           </mc:Choice>
           <mc:Fallback>
             <w:pict>
-              <v:shape w14:anchorId="7191594C" id="Ink 33" o:spid="_x0000_s1026" type="#_x0000_t75" style="position:absolute;margin-left:316.1pt;margin-top:2.4pt;width:45.35pt;height:15.4pt;z-index:251692032;visibility:visible;mso-wrap-style:square;mso-wrap-distance-left:9pt;mso-wrap-distance-top:0;mso-wrap-distance-right:9pt;mso-wrap-distance-bottom:0;mso-position-horizontal:absolute;mso-position-horizontal-relative:text;mso-position-vertical:absolute;mso-position-vertical-relative:text" o:gfxdata="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">
+              <v:shape w14:anchorId="1742B115" id="Ink 33" o:spid="_x0000_s1026" type="#_x0000_t75" style="position:absolute;margin-left:316.1pt;margin-top:2.4pt;width:45.35pt;height:15.4pt;z-index:251692032;visibility:visible;mso-wrap-style:square;mso-wrap-distance-left:9pt;mso-wrap-distance-top:0;mso-wrap-distance-right:9pt;mso-wrap-distance-bottom:0;mso-position-horizontal:absolute;mso-position-horizontal-relative:text;mso-position-vertical:absolute;mso-position-vertical-relative:text" o:gfxdata="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">
                 <v:imagedata r:id="rId16" o:title=""/>
               </v:shape>
             </w:pict>
@@ -607,7 +607,7 @@
           </mc:Choice>
           <mc:Fallback>
             <w:pict>
-              <v:shape w14:anchorId="4A2C2118" id="Ink 21" o:spid="_x0000_s1026" type="#_x0000_t75" style="position:absolute;margin-left:46.15pt;margin-top:-5.15pt;width:49.7pt;height:15.9pt;z-index:251679744;visibility:visible;mso-wrap-style:square;mso-wrap-distance-left:9pt;mso-wrap-distance-top:0;mso-wrap-distance-right:9pt;mso-wrap-distance-bottom:0;mso-position-horizontal:absolute;mso-position-horizontal-relative:text;mso-position-vertical:absolute;mso-position-vertical-relative:text" o:gfxdata="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">
+              <v:shape w14:anchorId="482F7D3B" id="Ink 21" o:spid="_x0000_s1026" type="#_x0000_t75" style="position:absolute;margin-left:46.15pt;margin-top:-5.15pt;width:49.7pt;height:15.9pt;z-index:251679744;visibility:visible;mso-wrap-style:square;mso-wrap-distance-left:9pt;mso-wrap-distance-top:0;mso-wrap-distance-right:9pt;mso-wrap-distance-bottom:0;mso-position-horizontal:absolute;mso-position-horizontal-relative:text;mso-position-vertical:absolute;mso-position-vertical-relative:text" o:gfxdata="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">
                 <v:imagedata r:id="rId18" o:title=""/>
               </v:shape>
             </w:pict>
@@ -1309,6 +1309,39 @@
     </w:p>
     <w:p>
       <w:pPr>
+        <w:pStyle w:val="ListParagraph"/>
+        <w:numPr>
+          <w:ilvl w:val="0"/>
+          <w:numId w:val="3"/>
+        </w:numPr>
+        <w:rPr>
+          <w:lang w:val="en-US"/>
+        </w:rPr>
+      </w:pPr>
+      <w:r>
+        <w:rPr>
+          <w:lang w:val="en-US"/>
+        </w:rPr>
+        <w:lastRenderedPageBreak/>
+        <w:t xml:space="preserve">Considering the user as a good user and not a hacker who tries to inject </w:t>
+      </w:r>
+      <w:proofErr w:type="spellStart"/>
+      <w:r>
+        <w:rPr>
+          <w:lang w:val="en-US"/>
+        </w:rPr>
+        <w:t>sql</w:t>
+      </w:r>
+      <w:proofErr w:type="spellEnd"/>
+      <w:r>
+        <w:rPr>
+          <w:lang w:val="en-US"/>
+        </w:rPr>
+        <w:t>. But will add some basic protection against SQL Injection attack.</w:t>
+      </w:r>
+    </w:p>
+    <w:p>
+      <w:pPr>
         <w:rPr>
           <w:lang w:val="en-US"/>
         </w:rPr>
@@ -1468,13 +1501,525 @@
           <w:lang w:val="en-US"/>
         </w:rPr>
       </w:pPr>
-    </w:p>
-    <w:p>
-      <w:pPr>
-        <w:rPr>
-          <w:lang w:val="en-US"/>
-        </w:rPr>
-      </w:pPr>
+      <w:proofErr w:type="spellStart"/>
+      <w:r>
+        <w:rPr>
+          <w:lang w:val="en-US"/>
+        </w:rPr>
+        <w:t>Mysql</w:t>
+      </w:r>
+      <w:proofErr w:type="spellEnd"/>
+      <w:r>
+        <w:rPr>
+          <w:lang w:val="en-US"/>
+        </w:rPr>
+        <w:t>, connector lib</w:t>
+      </w:r>
+    </w:p>
+    <w:p>
+      <w:pPr>
+        <w:rPr>
+          <w:lang w:val="en-US"/>
+        </w:rPr>
+      </w:pPr>
+    </w:p>
+    <w:p>
+      <w:pPr>
+        <w:rPr>
+          <w:lang w:val="en-US"/>
+        </w:rPr>
+      </w:pPr>
+    </w:p>
+    <w:p>
+      <w:pPr>
+        <w:rPr>
+          <w:lang w:val="en-US"/>
+        </w:rPr>
+      </w:pPr>
+      <w:r>
+        <w:rPr>
+          <w:lang w:val="en-US"/>
+        </w:rPr>
+        <w:t xml:space="preserve">Download </w:t>
+      </w:r>
+      <w:proofErr w:type="spellStart"/>
+      <w:r>
+        <w:rPr>
+          <w:lang w:val="en-US"/>
+        </w:rPr>
+        <w:t>Mysql</w:t>
+      </w:r>
+      <w:proofErr w:type="spellEnd"/>
+      <w:r>
+        <w:rPr>
+          <w:lang w:val="en-US"/>
+        </w:rPr>
+        <w:t xml:space="preserve"> </w:t>
+      </w:r>
+      <w:proofErr w:type="gramStart"/>
+      <w:r>
+        <w:rPr>
+          <w:lang w:val="en-US"/>
+        </w:rPr>
+        <w:t>here:-</w:t>
+      </w:r>
+      <w:proofErr w:type="gramEnd"/>
+      <w:r>
+        <w:rPr>
+          <w:lang w:val="en-US"/>
+        </w:rPr>
+        <w:t xml:space="preserve"> </w:t>
+      </w:r>
+    </w:p>
+    <w:p>
+      <w:pPr>
+        <w:rPr>
+          <w:lang w:val="en-US"/>
+        </w:rPr>
+      </w:pPr>
+      <w:r>
+        <w:rPr>
+          <w:lang w:val="en-US"/>
+        </w:rPr>
+        <w:t xml:space="preserve">For </w:t>
+      </w:r>
+      <w:proofErr w:type="gramStart"/>
+      <w:r>
+        <w:rPr>
+          <w:lang w:val="en-US"/>
+        </w:rPr>
+        <w:t>Mac:-</w:t>
+      </w:r>
+      <w:proofErr w:type="gramEnd"/>
+      <w:r>
+        <w:rPr>
+          <w:lang w:val="en-US"/>
+        </w:rPr>
+        <w:t xml:space="preserve"> </w:t>
+      </w:r>
+    </w:p>
+    <w:p>
+      <w:pPr>
+        <w:rPr>
+          <w:lang w:val="en-US"/>
+        </w:rPr>
+      </w:pPr>
+      <w:r>
+        <w:rPr>
+          <w:lang w:val="en-US"/>
+        </w:rPr>
+        <w:t>https://dev.mysql.com/downloads/file/?id=501470</w:t>
+      </w:r>
+    </w:p>
+    <w:p>
+      <w:pPr>
+        <w:rPr>
+          <w:lang w:val="en-US"/>
+        </w:rPr>
+      </w:pPr>
+    </w:p>
+    <w:p>
+      <w:pPr>
+        <w:rPr>
+          <w:lang w:val="en-US"/>
+        </w:rPr>
+      </w:pPr>
+      <w:r>
+        <w:rPr>
+          <w:lang w:val="en-US"/>
+        </w:rPr>
+        <w:t xml:space="preserve">Steps to </w:t>
+      </w:r>
+      <w:proofErr w:type="gramStart"/>
+      <w:r>
+        <w:rPr>
+          <w:lang w:val="en-US"/>
+        </w:rPr>
+        <w:t>Run :</w:t>
+      </w:r>
+      <w:proofErr w:type="gramEnd"/>
+      <w:r>
+        <w:rPr>
+          <w:lang w:val="en-US"/>
+        </w:rPr>
+        <w:t xml:space="preserve">- </w:t>
+      </w:r>
+    </w:p>
+    <w:p>
+      <w:pPr>
+        <w:pStyle w:val="ListParagraph"/>
+        <w:numPr>
+          <w:ilvl w:val="0"/>
+          <w:numId w:val="4"/>
+        </w:numPr>
+        <w:rPr>
+          <w:lang w:val="en-US"/>
+        </w:rPr>
+      </w:pPr>
+      <w:r>
+        <w:rPr>
+          <w:lang w:val="en-US"/>
+        </w:rPr>
+        <w:t>Install MYSQL server</w:t>
+      </w:r>
+    </w:p>
+    <w:p>
+      <w:pPr>
+        <w:pStyle w:val="ListParagraph"/>
+        <w:numPr>
+          <w:ilvl w:val="0"/>
+          <w:numId w:val="4"/>
+        </w:numPr>
+        <w:rPr>
+          <w:lang w:val="en-US"/>
+        </w:rPr>
+      </w:pPr>
+      <w:r>
+        <w:rPr>
+          <w:lang w:val="en-US"/>
+        </w:rPr>
+        <w:t>Set root credentials</w:t>
+      </w:r>
+    </w:p>
+    <w:p>
+      <w:pPr>
+        <w:pStyle w:val="ListParagraph"/>
+        <w:numPr>
+          <w:ilvl w:val="0"/>
+          <w:numId w:val="4"/>
+        </w:numPr>
+        <w:rPr>
+          <w:lang w:val="en-US"/>
+        </w:rPr>
+      </w:pPr>
+      <w:r>
+        <w:rPr>
+          <w:lang w:val="en-US"/>
+        </w:rPr>
+        <w:t>Create Database</w:t>
+      </w:r>
+    </w:p>
+    <w:p>
+      <w:pPr>
+        <w:rPr>
+          <w:lang w:val="en-US"/>
+        </w:rPr>
+      </w:pPr>
+    </w:p>
+    <w:p>
+      <w:pPr>
+        <w:rPr>
+          <w:lang w:val="en-US"/>
+        </w:rPr>
+      </w:pPr>
+    </w:p>
+    <w:p>
+      <w:pPr>
+        <w:rPr>
+          <w:lang w:val="en-US"/>
+        </w:rPr>
+      </w:pPr>
+      <w:proofErr w:type="gramStart"/>
+      <w:r>
+        <w:rPr>
+          <w:lang w:val="en-US"/>
+        </w:rPr>
+        <w:t>M</w:t>
+      </w:r>
+      <w:proofErr w:type="spellStart"/>
+      <w:r>
+        <w:rPr>
+          <w:lang w:val="en-US"/>
+        </w:rPr>
+        <w:t>YSQ</w:t>
+      </w:r>
+      <w:proofErr w:type="spellEnd"/>
+      <w:r>
+        <w:rPr>
+          <w:lang w:val="en-US"/>
+        </w:rPr>
+        <w:t>L :</w:t>
+      </w:r>
+      <w:proofErr w:type="gramEnd"/>
+      <w:r>
+        <w:rPr>
+          <w:lang w:val="en-US"/>
+        </w:rPr>
+        <w:t xml:space="preserve">- </w:t>
+      </w:r>
+    </w:p>
+    <w:p>
+      <w:pPr>
+        <w:rPr>
+          <w:lang w:val="en-US"/>
+        </w:rPr>
+      </w:pPr>
+    </w:p>
+    <w:p>
+      <w:pPr>
+        <w:rPr>
+          <w:lang w:val="en-US"/>
+        </w:rPr>
+      </w:pPr>
+      <w:r>
+        <w:rPr>
+          <w:lang w:val="en-US"/>
+        </w:rPr>
+        <w:t>/</w:t>
+      </w:r>
+      <w:proofErr w:type="spellStart"/>
+      <w:r>
+        <w:rPr>
+          <w:lang w:val="en-US"/>
+        </w:rPr>
+        <w:t>usr</w:t>
+      </w:r>
+      <w:proofErr w:type="spellEnd"/>
+      <w:r>
+        <w:rPr>
+          <w:lang w:val="en-US"/>
+        </w:rPr>
+        <w:t>/local/</w:t>
+      </w:r>
+      <w:proofErr w:type="spellStart"/>
+      <w:r>
+        <w:rPr>
+          <w:lang w:val="en-US"/>
+        </w:rPr>
+        <w:t>mysql</w:t>
+      </w:r>
+      <w:proofErr w:type="spellEnd"/>
+      <w:r>
+        <w:rPr>
+          <w:lang w:val="en-US"/>
+        </w:rPr>
+        <w:t>/bin/</w:t>
+      </w:r>
+      <w:proofErr w:type="spellStart"/>
+      <w:r>
+        <w:rPr>
+          <w:lang w:val="en-US"/>
+        </w:rPr>
+        <w:t>mysql</w:t>
+      </w:r>
+      <w:proofErr w:type="spellEnd"/>
+      <w:r>
+        <w:rPr>
+          <w:lang w:val="en-US"/>
+        </w:rPr>
+        <w:t xml:space="preserve"> -u root -p</w:t>
+      </w:r>
+    </w:p>
+    <w:p>
+      <w:pPr>
+        <w:rPr>
+          <w:lang w:val="en-US"/>
+        </w:rPr>
+      </w:pPr>
+    </w:p>
+    <w:p>
+      <w:pPr>
+        <w:rPr>
+          <w:lang w:val="en-US"/>
+        </w:rPr>
+      </w:pPr>
+      <w:proofErr w:type="spellStart"/>
+      <w:r>
+        <w:rPr>
+          <w:lang w:val="en-US"/>
+        </w:rPr>
+        <w:t>mysql</w:t>
+      </w:r>
+      <w:proofErr w:type="spellEnd"/>
+      <w:r>
+        <w:rPr>
+          <w:lang w:val="en-US"/>
+        </w:rPr>
+        <w:t>&gt; CREATE USER '</w:t>
+      </w:r>
+      <w:proofErr w:type="spellStart"/>
+      <w:r>
+        <w:rPr>
+          <w:lang w:val="en-US"/>
+        </w:rPr>
+        <w:t>rego</w:t>
+      </w:r>
+      <w:proofErr w:type="spellEnd"/>
+      <w:r>
+        <w:rPr>
+          <w:lang w:val="en-US"/>
+        </w:rPr>
+        <w:t>' IDENTIFIED BY 'zappy123_</w:t>
+      </w:r>
+      <w:proofErr w:type="gramStart"/>
+      <w:r>
+        <w:rPr>
+          <w:lang w:val="en-US"/>
+        </w:rPr>
+        <w:t>';</w:t>
+      </w:r>
+      <w:proofErr w:type="gramEnd"/>
+    </w:p>
+    <w:p>
+      <w:pPr>
+        <w:rPr>
+          <w:lang w:val="en-US"/>
+        </w:rPr>
+      </w:pPr>
+      <w:r>
+        <w:rPr>
+          <w:lang w:val="en-US"/>
+        </w:rPr>
+        <w:t>Query OK, 0 rows affected (0.02 sec)</w:t>
+      </w:r>
+    </w:p>
+    <w:p>
+      <w:pPr>
+        <w:rPr>
+          <w:lang w:val="en-US"/>
+        </w:rPr>
+      </w:pPr>
+    </w:p>
+    <w:p>
+      <w:pPr>
+        <w:rPr>
+          <w:lang w:val="en-US"/>
+        </w:rPr>
+      </w:pPr>
+      <w:proofErr w:type="spellStart"/>
+      <w:r>
+        <w:rPr>
+          <w:lang w:val="en-US"/>
+        </w:rPr>
+        <w:t>mysql</w:t>
+      </w:r>
+      <w:proofErr w:type="spellEnd"/>
+      <w:r>
+        <w:rPr>
+          <w:lang w:val="en-US"/>
+        </w:rPr>
+        <w:t xml:space="preserve">&gt; GRANT ALL PRIVILEGES ON </w:t>
+      </w:r>
+      <w:proofErr w:type="gramStart"/>
+      <w:r>
+        <w:rPr>
+          <w:lang w:val="en-US"/>
+        </w:rPr>
+        <w:t>* .</w:t>
+      </w:r>
+      <w:proofErr w:type="gramEnd"/>
+      <w:r>
+        <w:rPr>
+          <w:lang w:val="en-US"/>
+        </w:rPr>
+        <w:t xml:space="preserve"> * TO '</w:t>
+      </w:r>
+      <w:proofErr w:type="spellStart"/>
+      <w:r>
+        <w:rPr>
+          <w:lang w:val="en-US"/>
+        </w:rPr>
+        <w:t>rego</w:t>
+      </w:r>
+      <w:proofErr w:type="spellEnd"/>
+      <w:proofErr w:type="gramStart"/>
+      <w:r>
+        <w:rPr>
+          <w:lang w:val="en-US"/>
+        </w:rPr>
+        <w:t>';</w:t>
+      </w:r>
+      <w:proofErr w:type="gramEnd"/>
+    </w:p>
+    <w:p>
+      <w:pPr>
+        <w:rPr>
+          <w:lang w:val="en-US"/>
+        </w:rPr>
+      </w:pPr>
+      <w:r>
+        <w:rPr>
+          <w:lang w:val="en-US"/>
+        </w:rPr>
+        <w:t>Query OK, 0 rows affected (0.00 sec)</w:t>
+      </w:r>
+    </w:p>
+    <w:p>
+      <w:pPr>
+        <w:rPr>
+          <w:lang w:val="en-US"/>
+        </w:rPr>
+      </w:pPr>
+    </w:p>
+    <w:p>
+      <w:pPr>
+        <w:rPr>
+          <w:lang w:val="en-US"/>
+        </w:rPr>
+      </w:pPr>
+      <w:proofErr w:type="spellStart"/>
+      <w:r>
+        <w:rPr>
+          <w:lang w:val="en-US"/>
+        </w:rPr>
+        <w:t>mysql</w:t>
+      </w:r>
+      <w:proofErr w:type="spellEnd"/>
+      <w:r>
+        <w:rPr>
+          <w:lang w:val="en-US"/>
+        </w:rPr>
+        <w:t xml:space="preserve">&gt; FLUSH </w:t>
+      </w:r>
+      <w:proofErr w:type="gramStart"/>
+      <w:r>
+        <w:rPr>
+          <w:lang w:val="en-US"/>
+        </w:rPr>
+        <w:t>PRIVILEGES;</w:t>
+      </w:r>
+      <w:proofErr w:type="gramEnd"/>
+    </w:p>
+    <w:p>
+      <w:pPr>
+        <w:rPr>
+          <w:lang w:val="en-US"/>
+        </w:rPr>
+      </w:pPr>
+      <w:r>
+        <w:rPr>
+          <w:lang w:val="en-US"/>
+        </w:rPr>
+        <w:t>Query OK, 0 rows affected (0.00 sec)</w:t>
+      </w:r>
+    </w:p>
+    <w:p>
+      <w:pPr>
+        <w:rPr>
+          <w:lang w:val="en-US"/>
+        </w:rPr>
+      </w:pPr>
+    </w:p>
+    <w:p>
+      <w:pPr>
+        <w:rPr>
+          <w:lang w:val="en-US"/>
+        </w:rPr>
+      </w:pPr>
+      <w:proofErr w:type="spellStart"/>
+      <w:r>
+        <w:rPr>
+          <w:lang w:val="en-US"/>
+        </w:rPr>
+        <w:t>mysql</w:t>
+      </w:r>
+      <w:proofErr w:type="spellEnd"/>
+      <w:r>
+        <w:rPr>
+          <w:lang w:val="en-US"/>
+        </w:rPr>
+        <w:t>&gt;</w:t>
+      </w:r>
     </w:p>
     <w:sectPr>
       <w:pgSz w:w="11906" w:h="16838"/>
@@ -1489,6 +2034,95 @@
 <file path=word/numbering.xml><?xml version="1.0" encoding="utf-8"?>
 <w:numbering xmlns:wpc="http://schemas.microsoft.com/office/word/2010/wordprocessingCanvas" xmlns:cx="http://schemas.microsoft.com/office/drawing/2014/chartex" xmlns:cx1="http://schemas.microsoft.com/office/drawing/2015/9/8/chartex" xmlns:cx2="http://schemas.microsoft.com/office/drawing/2015/10/21/chartex" xmlns:cx3="http://schemas.microsoft.com/office/drawing/2016/5/9/chartex" xmlns:cx4="http://schemas.microsoft.com/office/drawing/2016/5/10/chartex" xmlns:cx5="http://schemas.microsoft.com/office/drawing/2016/5/11/chartex" xmlns:cx6="http://schemas.microsoft.com/office/drawing/2016/5/12/chartex" xmlns:cx7="http://schemas.microsoft.com/office/drawing/2016/5/13/chartex" xmlns:cx8="http://schemas.microsoft.com/office/drawing/2016/5/14/chartex" xmlns:mc="http://schemas.openxmlformats.org/markup-compatibility/2006" xmlns:aink="http://schemas.microsoft.com/office/drawing/2016/ink" xmlns:am3d="http://schemas.microsoft.com/office/drawing/2017/model3d" xmlns:o="urn:schemas-microsoft-com:office:office" xmlns:r="http://schemas.openxmlformats.org/officeDocument/2006/relationships" xmlns:m="http://schemas.openxmlformats.org/officeDocument/2006/math" xmlns:v="urn:schemas-microsoft-com:vml" xmlns:wp14="http://schemas.microsoft.com/office/word/2010/wordprocessingDrawing" xmlns:wp="http://schemas.openxmlformats.org/drawingml/2006/wordprocessingDrawing" xmlns:w10="urn:schemas-microsoft-com:office:word" xmlns:w="http://schemas.openxmlformats.org/wordprocessingml/2006/main" xmlns:w14="http://schemas.microsoft.com/office/word/2010/wordml" xmlns:w15="http://schemas.microsoft.com/office/word/2012/wordml" xmlns:w16cex="http://schemas.microsoft.com/office/word/2018/wordml/cex" xmlns:w16cid="http://schemas.microsoft.com/office/word/2016/wordml/cid" xmlns:w16="http://schemas.microsoft.com/office/word/2018/wordml" xmlns:w16se="http://schemas.microsoft.com/office/word/2015/wordml/symex" xmlns:wpg="http://schemas.microsoft.com/office/word/2010/wordprocessingGroup" xmlns:wpi="http://schemas.microsoft.com/office/word/2010/wordprocessingInk" xmlns:wne="http://schemas.microsoft.com/office/word/2006/wordml" xmlns:wps="http://schemas.microsoft.com/office/word/2010/wordprocessingShape" mc:Ignorable="w14 w15 w16se w16cid w16 w16cex wp14">
   <w:abstractNum w:abstractNumId="0" w15:restartNumberingAfterBreak="0">
+    <w:nsid w:val="41A76938"/>
+    <w:multiLevelType w:val="hybridMultilevel"/>
+    <w:tmpl w:val="0FA80538"/>
+    <w:lvl w:ilvl="0" w:tplc="0809000F">
+      <w:start w:val="1"/>
+      <w:numFmt w:val="decimal"/>
+      <w:lvlText w:val="%1."/>
+      <w:lvlJc w:val="left"/>
+      <w:pPr>
+        <w:ind w:left="720" w:hanging="360"/>
+      </w:pPr>
+      <w:rPr>
+        <w:rFonts w:hint="default"/>
+      </w:rPr>
+    </w:lvl>
+    <w:lvl w:ilvl="1" w:tplc="08090019" w:tentative="1">
+      <w:start w:val="1"/>
+      <w:numFmt w:val="lowerLetter"/>
+      <w:lvlText w:val="%2."/>
+      <w:lvlJc w:val="left"/>
+      <w:pPr>
+        <w:ind w:left="1440" w:hanging="360"/>
+      </w:pPr>
+    </w:lvl>
+    <w:lvl w:ilvl="2" w:tplc="0809001B" w:tentative="1">
+      <w:start w:val="1"/>
+      <w:numFmt w:val="lowerRoman"/>
+      <w:lvlText w:val="%3."/>
+      <w:lvlJc w:val="right"/>
+      <w:pPr>
+        <w:ind w:left="2160" w:hanging="180"/>
+      </w:pPr>
+    </w:lvl>
+    <w:lvl w:ilvl="3" w:tplc="0809000F" w:tentative="1">
+      <w:start w:val="1"/>
+      <w:numFmt w:val="decimal"/>
+      <w:lvlText w:val="%4."/>
+      <w:lvlJc w:val="left"/>
+      <w:pPr>
+        <w:ind w:left="2880" w:hanging="360"/>
+      </w:pPr>
+    </w:lvl>
+    <w:lvl w:ilvl="4" w:tplc="08090019" w:tentative="1">
+      <w:start w:val="1"/>
+      <w:numFmt w:val="lowerLetter"/>
+      <w:lvlText w:val="%5."/>
+      <w:lvlJc w:val="left"/>
+      <w:pPr>
+        <w:ind w:left="3600" w:hanging="360"/>
+      </w:pPr>
+    </w:lvl>
+    <w:lvl w:ilvl="5" w:tplc="0809001B" w:tentative="1">
+      <w:start w:val="1"/>
+      <w:numFmt w:val="lowerRoman"/>
+      <w:lvlText w:val="%6."/>
+      <w:lvlJc w:val="right"/>
+      <w:pPr>
+        <w:ind w:left="4320" w:hanging="180"/>
+      </w:pPr>
+    </w:lvl>
+    <w:lvl w:ilvl="6" w:tplc="0809000F" w:tentative="1">
+      <w:start w:val="1"/>
+      <w:numFmt w:val="decimal"/>
+      <w:lvlText w:val="%7."/>
+      <w:lvlJc w:val="left"/>
+      <w:pPr>
+        <w:ind w:left="5040" w:hanging="360"/>
+      </w:pPr>
+    </w:lvl>
+    <w:lvl w:ilvl="7" w:tplc="08090019" w:tentative="1">
+      <w:start w:val="1"/>
+      <w:numFmt w:val="lowerLetter"/>
+      <w:lvlText w:val="%8."/>
+      <w:lvlJc w:val="left"/>
+      <w:pPr>
+        <w:ind w:left="5760" w:hanging="360"/>
+      </w:pPr>
+    </w:lvl>
+    <w:lvl w:ilvl="8" w:tplc="0809001B" w:tentative="1">
+      <w:start w:val="1"/>
+      <w:numFmt w:val="lowerRoman"/>
+      <w:lvlText w:val="%9."/>
+      <w:lvlJc w:val="right"/>
+      <w:pPr>
+        <w:ind w:left="6480" w:hanging="180"/>
+      </w:pPr>
+    </w:lvl>
+  </w:abstractNum>
+  <w:abstractNum w:abstractNumId="1" w15:restartNumberingAfterBreak="0">
     <w:nsid w:val="46711253"/>
     <w:multiLevelType w:val="hybridMultilevel"/>
     <w:tmpl w:val="97BA2C3E"/>
@@ -1577,7 +2211,7 @@
       </w:pPr>
     </w:lvl>
   </w:abstractNum>
-  <w:abstractNum w:abstractNumId="1" w15:restartNumberingAfterBreak="0">
+  <w:abstractNum w:abstractNumId="2" w15:restartNumberingAfterBreak="0">
     <w:nsid w:val="63B84D49"/>
     <w:multiLevelType w:val="hybridMultilevel"/>
     <w:tmpl w:val="C38C5E3A"/>
@@ -1666,7 +2300,7 @@
       </w:pPr>
     </w:lvl>
   </w:abstractNum>
-  <w:abstractNum w:abstractNumId="2" w15:restartNumberingAfterBreak="0">
+  <w:abstractNum w:abstractNumId="3" w15:restartNumberingAfterBreak="0">
     <w:nsid w:val="75F8760F"/>
     <w:multiLevelType w:val="hybridMultilevel"/>
     <w:tmpl w:val="C1183E7A"/>
@@ -1779,12 +2413,15 @@
     </w:lvl>
   </w:abstractNum>
   <w:num w:numId="1">
+    <w:abstractNumId w:val="3"/>
+  </w:num>
+  <w:num w:numId="2">
     <w:abstractNumId w:val="2"/>
   </w:num>
-  <w:num w:numId="2">
+  <w:num w:numId="3">
     <w:abstractNumId w:val="1"/>
   </w:num>
-  <w:num w:numId="3">
+  <w:num w:numId="4">
     <w:abstractNumId w:val="0"/>
   </w:num>
 </w:numbering>

</xml_diff>

<commit_message>
Add database secrets into env using envparse     -> add comments and refactor
</commit_message>
<xml_diff>
--- a/SQUADSTACK.docx
+++ b/SQUADSTACK.docx
@@ -298,7 +298,7 @@
           </mc:Choice>
           <mc:Fallback>
             <w:pict>
-              <v:shapetype w14:anchorId="0D654796" id="_x0000_t75" coordsize="21600,21600" o:spt="75" o:preferrelative="t" path="m@4@5l@4@11@9@11@9@5xe" filled="f" stroked="f">
+              <v:shapetype w14:anchorId="179B4FC0" id="_x0000_t75" coordsize="21600,21600" o:spt="75" o:preferrelative="t" path="m@4@5l@4@11@9@11@9@5xe" filled="f" stroked="f">
                 <v:stroke joinstyle="miter"/>
                 <v:formulas>
                   <v:f eqn="if lineDrawn pixelLineWidth 0"/>
@@ -363,7 +363,7 @@
           </mc:Choice>
           <mc:Fallback>
             <w:pict>
-              <v:shape w14:anchorId="6A9437C9" id="Ink 4" o:spid="_x0000_s1026" type="#_x0000_t75" style="position:absolute;margin-left:89.45pt;margin-top:-8.5pt;width:209.1pt;height:39.4pt;z-index:251662336;visibility:visible;mso-wrap-style:square;mso-wrap-distance-left:9pt;mso-wrap-distance-top:0;mso-wrap-distance-right:9pt;mso-wrap-distance-bottom:0;mso-position-horizontal:absolute;mso-position-horizontal-relative:text;mso-position-vertical:absolute;mso-position-vertical-relative:text" o:gfxdata="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">
+              <v:shape w14:anchorId="5A1AF493" id="Ink 4" o:spid="_x0000_s1026" type="#_x0000_t75" style="position:absolute;margin-left:89.45pt;margin-top:-8.5pt;width:209.1pt;height:39.4pt;z-index:251662336;visibility:visible;mso-wrap-style:square;mso-wrap-distance-left:9pt;mso-wrap-distance-top:0;mso-wrap-distance-right:9pt;mso-wrap-distance-bottom:0;mso-position-horizontal:absolute;mso-position-horizontal-relative:text;mso-position-vertical:absolute;mso-position-vertical-relative:text" o:gfxdata="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">
                 <v:imagedata r:id="rId8" o:title=""/>
               </v:shape>
             </w:pict>
@@ -409,7 +409,7 @@
           </mc:Choice>
           <mc:Fallback>
             <w:pict>
-              <v:shape w14:anchorId="28727DA5" id="Ink 3" o:spid="_x0000_s1026" type="#_x0000_t75" style="position:absolute;margin-left:84.65pt;margin-top:-6.35pt;width:191.8pt;height:31pt;z-index:251661312;visibility:visible;mso-wrap-style:square;mso-wrap-distance-left:9pt;mso-wrap-distance-top:0;mso-wrap-distance-right:9pt;mso-wrap-distance-bottom:0;mso-position-horizontal:absolute;mso-position-horizontal-relative:text;mso-position-vertical:absolute;mso-position-vertical-relative:text" o:gfxdata="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">
+              <v:shape w14:anchorId="7BEBF2B8" id="Ink 3" o:spid="_x0000_s1026" type="#_x0000_t75" style="position:absolute;margin-left:84.65pt;margin-top:-6.35pt;width:191.8pt;height:31pt;z-index:251661312;visibility:visible;mso-wrap-style:square;mso-wrap-distance-left:9pt;mso-wrap-distance-top:0;mso-wrap-distance-right:9pt;mso-wrap-distance-bottom:0;mso-position-horizontal:absolute;mso-position-horizontal-relative:text;mso-position-vertical:absolute;mso-position-vertical-relative:text" o:gfxdata="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">
                 <v:imagedata r:id="rId10" o:title=""/>
               </v:shape>
             </w:pict>
@@ -462,7 +462,7 @@
           </mc:Choice>
           <mc:Fallback>
             <w:pict>
-              <v:shape w14:anchorId="3DAC189D" id="Ink 61" o:spid="_x0000_s1026" type="#_x0000_t75" style="position:absolute;margin-left:98.55pt;margin-top:-2.55pt;width:65.45pt;height:17.85pt;z-index:251717632;visibility:visible;mso-wrap-style:square;mso-wrap-distance-left:9pt;mso-wrap-distance-top:0;mso-wrap-distance-right:9pt;mso-wrap-distance-bottom:0;mso-position-horizontal:absolute;mso-position-horizontal-relative:text;mso-position-vertical:absolute;mso-position-vertical-relative:text" o:gfxdata="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">
+              <v:shape w14:anchorId="6AC95733" id="Ink 61" o:spid="_x0000_s1026" type="#_x0000_t75" style="position:absolute;margin-left:98.55pt;margin-top:-2.55pt;width:65.45pt;height:17.85pt;z-index:251717632;visibility:visible;mso-wrap-style:square;mso-wrap-distance-left:9pt;mso-wrap-distance-top:0;mso-wrap-distance-right:9pt;mso-wrap-distance-bottom:0;mso-position-horizontal:absolute;mso-position-horizontal-relative:text;mso-position-vertical:absolute;mso-position-vertical-relative:text" o:gfxdata="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">
                 <v:imagedata r:id="rId12" o:title=""/>
               </v:shape>
             </w:pict>
@@ -508,7 +508,7 @@
           </mc:Choice>
           <mc:Fallback>
             <w:pict>
-              <v:shape w14:anchorId="0EC786C2" id="Ink 55" o:spid="_x0000_s1026" type="#_x0000_t75" style="position:absolute;margin-left:91.35pt;margin-top:-18.5pt;width:205.05pt;height:49.9pt;z-index:251712512;visibility:visible;mso-wrap-style:square;mso-wrap-distance-left:9pt;mso-wrap-distance-top:0;mso-wrap-distance-right:9pt;mso-wrap-distance-bottom:0;mso-position-horizontal:absolute;mso-position-horizontal-relative:text;mso-position-vertical:absolute;mso-position-vertical-relative:text" o:gfxdata="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">
+              <v:shape w14:anchorId="6ECB8D52" id="Ink 55" o:spid="_x0000_s1026" type="#_x0000_t75" style="position:absolute;margin-left:91.35pt;margin-top:-18.5pt;width:205.05pt;height:49.9pt;z-index:251712512;visibility:visible;mso-wrap-style:square;mso-wrap-distance-left:9pt;mso-wrap-distance-top:0;mso-wrap-distance-right:9pt;mso-wrap-distance-bottom:0;mso-position-horizontal:absolute;mso-position-horizontal-relative:text;mso-position-vertical:absolute;mso-position-vertical-relative:text" o:gfxdata="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">
                 <v:imagedata r:id="rId14" o:title=""/>
               </v:shape>
             </w:pict>
@@ -561,7 +561,7 @@
           </mc:Choice>
           <mc:Fallback>
             <w:pict>
-              <v:shape w14:anchorId="478001FD" id="Ink 33" o:spid="_x0000_s1026" type="#_x0000_t75" style="position:absolute;margin-left:316.1pt;margin-top:2.4pt;width:45.35pt;height:15.4pt;z-index:251692032;visibility:visible;mso-wrap-style:square;mso-wrap-distance-left:9pt;mso-wrap-distance-top:0;mso-wrap-distance-right:9pt;mso-wrap-distance-bottom:0;mso-position-horizontal:absolute;mso-position-horizontal-relative:text;mso-position-vertical:absolute;mso-position-vertical-relative:text" o:gfxdata="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">
+              <v:shape w14:anchorId="12E03070" id="Ink 33" o:spid="_x0000_s1026" type="#_x0000_t75" style="position:absolute;margin-left:316.1pt;margin-top:2.4pt;width:45.35pt;height:15.4pt;z-index:251692032;visibility:visible;mso-wrap-style:square;mso-wrap-distance-left:9pt;mso-wrap-distance-top:0;mso-wrap-distance-right:9pt;mso-wrap-distance-bottom:0;mso-position-horizontal:absolute;mso-position-horizontal-relative:text;mso-position-vertical:absolute;mso-position-vertical-relative:text" o:gfxdata="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">
                 <v:imagedata r:id="rId16" o:title=""/>
               </v:shape>
             </w:pict>
@@ -607,7 +607,7 @@
           </mc:Choice>
           <mc:Fallback>
             <w:pict>
-              <v:shape w14:anchorId="63FE183A" id="Ink 21" o:spid="_x0000_s1026" type="#_x0000_t75" style="position:absolute;margin-left:46.15pt;margin-top:-5.15pt;width:49.7pt;height:15.9pt;z-index:251679744;visibility:visible;mso-wrap-style:square;mso-wrap-distance-left:9pt;mso-wrap-distance-top:0;mso-wrap-distance-right:9pt;mso-wrap-distance-bottom:0;mso-position-horizontal:absolute;mso-position-horizontal-relative:text;mso-position-vertical:absolute;mso-position-vertical-relative:text" o:gfxdata="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">
+              <v:shape w14:anchorId="22CAD434" id="Ink 21" o:spid="_x0000_s1026" type="#_x0000_t75" style="position:absolute;margin-left:46.15pt;margin-top:-5.15pt;width:49.7pt;height:15.9pt;z-index:251679744;visibility:visible;mso-wrap-style:square;mso-wrap-distance-left:9pt;mso-wrap-distance-top:0;mso-wrap-distance-right:9pt;mso-wrap-distance-bottom:0;mso-position-horizontal:absolute;mso-position-horizontal-relative:text;mso-position-vertical:absolute;mso-position-vertical-relative:text" o:gfxdata="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">
                 <v:imagedata r:id="rId18" o:title=""/>
               </v:shape>
             </w:pict>
@@ -2253,6 +2253,56 @@
     </w:p>
     <w:p>
       <w:pPr>
+        <w:pStyle w:val="ListParagraph"/>
+        <w:rPr>
+          <w:lang w:val="en-US"/>
+        </w:rPr>
+      </w:pPr>
+    </w:p>
+    <w:p>
+      <w:pPr>
+        <w:pStyle w:val="ListParagraph"/>
+        <w:rPr>
+          <w:lang w:val="en-US"/>
+        </w:rPr>
+      </w:pPr>
+      <w:r>
+        <w:rPr>
+          <w:lang w:val="en-US"/>
+        </w:rPr>
+        <w:t xml:space="preserve">Note:- it is your choice on where to install </w:t>
+      </w:r>
+      <w:proofErr w:type="spellStart"/>
+      <w:r>
+        <w:rPr>
+          <w:lang w:val="en-US"/>
+        </w:rPr>
+        <w:t>postgres</w:t>
+      </w:r>
+      <w:proofErr w:type="spellEnd"/>
+      <w:r>
+        <w:rPr>
+          <w:lang w:val="en-US"/>
+        </w:rPr>
+        <w:t xml:space="preserve">, can install on docker too, if </w:t>
+      </w:r>
+      <w:proofErr w:type="spellStart"/>
+      <w:r>
+        <w:rPr>
+          <w:lang w:val="en-US"/>
+        </w:rPr>
+        <w:t>postgres</w:t>
+      </w:r>
+      <w:proofErr w:type="spellEnd"/>
+      <w:r>
+        <w:rPr>
+          <w:lang w:val="en-US"/>
+        </w:rPr>
+        <w:t xml:space="preserve"> is already installed then please just create a new database and user.</w:t>
+      </w:r>
+    </w:p>
+    <w:p>
+      <w:pPr>
         <w:rPr>
           <w:lang w:val="en-US"/>
         </w:rPr>
@@ -2339,6 +2389,338 @@
           <w:lang w:val="en-US"/>
         </w:rPr>
       </w:pPr>
+      <w:r>
+        <w:rPr>
+          <w:lang w:val="en-US"/>
+        </w:rPr>
+        <w:t xml:space="preserve">Unzip the project or download from </w:t>
+      </w:r>
+      <w:proofErr w:type="spellStart"/>
+      <w:r>
+        <w:rPr>
+          <w:lang w:val="en-US"/>
+        </w:rPr>
+        <w:t>github</w:t>
+      </w:r>
+      <w:proofErr w:type="spellEnd"/>
+      <w:r>
+        <w:rPr>
+          <w:lang w:val="en-US"/>
+        </w:rPr>
+        <w:t xml:space="preserve"> and clone to master branch</w:t>
+      </w:r>
+    </w:p>
+    <w:p>
+      <w:pPr>
+        <w:rPr>
+          <w:lang w:val="en-US"/>
+        </w:rPr>
+      </w:pPr>
+      <w:r>
+        <w:rPr>
+          <w:lang w:val="en-US"/>
+        </w:rPr>
+        <w:lastRenderedPageBreak/>
+        <w:br w:type="page"/>
+      </w:r>
+    </w:p>
+    <w:p>
+      <w:pPr>
+        <w:pStyle w:val="ListParagraph"/>
+        <w:rPr>
+          <w:lang w:val="en-US"/>
+        </w:rPr>
+      </w:pPr>
+    </w:p>
+    <w:p>
+      <w:pPr>
+        <w:pStyle w:val="ListParagraph"/>
+        <w:numPr>
+          <w:ilvl w:val="0"/>
+          <w:numId w:val="5"/>
+        </w:numPr>
+        <w:rPr>
+          <w:lang w:val="en-US"/>
+        </w:rPr>
+      </w:pPr>
+      <w:r>
+        <w:rPr>
+          <w:lang w:val="en-US"/>
+        </w:rPr>
+        <w:t>Install virtual environment</w:t>
+      </w:r>
+    </w:p>
+    <w:p>
+      <w:pPr>
+        <w:pStyle w:val="ListParagraph"/>
+        <w:rPr>
+          <w:lang w:val="en-US"/>
+        </w:rPr>
+      </w:pPr>
+    </w:p>
+    <w:p>
+      <w:pPr>
+        <w:pStyle w:val="ListParagraph"/>
+        <w:rPr>
+          <w:lang w:val="en-US"/>
+        </w:rPr>
+      </w:pPr>
+      <w:r>
+        <w:rPr>
+          <w:lang w:val="en-US"/>
+        </w:rPr>
+        <w:t xml:space="preserve">&gt;&gt; python3 -m </w:t>
+      </w:r>
+      <w:proofErr w:type="spellStart"/>
+      <w:r>
+        <w:rPr>
+          <w:lang w:val="en-US"/>
+        </w:rPr>
+        <w:t>venv</w:t>
+      </w:r>
+      <w:proofErr w:type="spellEnd"/>
+      <w:r>
+        <w:rPr>
+          <w:lang w:val="en-US"/>
+        </w:rPr>
+        <w:t xml:space="preserve"> </w:t>
+      </w:r>
+      <w:proofErr w:type="spellStart"/>
+      <w:r>
+        <w:rPr>
+          <w:lang w:val="en-US"/>
+        </w:rPr>
+        <w:t>venv</w:t>
+      </w:r>
+      <w:proofErr w:type="spellEnd"/>
+      <w:r>
+        <w:rPr>
+          <w:lang w:val="en-US"/>
+        </w:rPr>
+        <w:br/>
+        <w:t xml:space="preserve">&gt;&gt; source </w:t>
+      </w:r>
+      <w:proofErr w:type="spellStart"/>
+      <w:r>
+        <w:rPr>
+          <w:lang w:val="en-US"/>
+        </w:rPr>
+        <w:t>venv</w:t>
+      </w:r>
+      <w:proofErr w:type="spellEnd"/>
+      <w:r>
+        <w:rPr>
+          <w:lang w:val="en-US"/>
+        </w:rPr>
+        <w:t>/bin/activate</w:t>
+      </w:r>
+      <w:r>
+        <w:rPr>
+          <w:lang w:val="en-US"/>
+        </w:rPr>
+        <w:br/>
+        <w:t xml:space="preserve">&gt;&gt; </w:t>
+      </w:r>
+      <w:r>
+        <w:rPr>
+          <w:lang w:val="en-US"/>
+        </w:rPr>
+        <w:t>pip install –upgrade pip</w:t>
+      </w:r>
+    </w:p>
+    <w:p>
+      <w:pPr>
+        <w:pStyle w:val="ListParagraph"/>
+        <w:rPr>
+          <w:lang w:val="en-US"/>
+        </w:rPr>
+      </w:pPr>
+      <w:r>
+        <w:rPr>
+          <w:lang w:val="en-US"/>
+        </w:rPr>
+        <w:t>&gt;&gt; pip install -r requirements.txt</w:t>
+      </w:r>
+    </w:p>
+    <w:p>
+      <w:pPr>
+        <w:pStyle w:val="ListParagraph"/>
+        <w:rPr>
+          <w:lang w:val="en-US"/>
+        </w:rPr>
+      </w:pPr>
+    </w:p>
+    <w:p>
+      <w:pPr>
+        <w:pStyle w:val="ListParagraph"/>
+        <w:rPr>
+          <w:lang w:val="en-US"/>
+        </w:rPr>
+      </w:pPr>
+    </w:p>
+    <w:p>
+      <w:pPr>
+        <w:pStyle w:val="ListParagraph"/>
+        <w:numPr>
+          <w:ilvl w:val="0"/>
+          <w:numId w:val="5"/>
+        </w:numPr>
+        <w:rPr>
+          <w:lang w:val="en-US"/>
+        </w:rPr>
+      </w:pPr>
+      <w:r>
+        <w:rPr>
+          <w:lang w:val="en-US"/>
+        </w:rPr>
+        <w:t>Set settings for database in base.py</w:t>
+      </w:r>
+    </w:p>
+    <w:p>
+      <w:pPr>
+        <w:pStyle w:val="ListParagraph"/>
+        <w:rPr>
+          <w:lang w:val="en-US"/>
+        </w:rPr>
+      </w:pPr>
+      <w:r>
+        <w:rPr>
+          <w:lang w:val="en-US"/>
+        </w:rPr>
+        <w:t xml:space="preserve">Create a .env file for storing database </w:t>
+      </w:r>
+      <w:proofErr w:type="gramStart"/>
+      <w:r>
+        <w:rPr>
+          <w:lang w:val="en-US"/>
+        </w:rPr>
+        <w:t>secrets :</w:t>
+      </w:r>
+      <w:proofErr w:type="gramEnd"/>
+      <w:r>
+        <w:rPr>
+          <w:lang w:val="en-US"/>
+        </w:rPr>
+        <w:t xml:space="preserve">- </w:t>
+      </w:r>
+      <w:r>
+        <w:rPr>
+          <w:lang w:val="en-US"/>
+        </w:rPr>
+        <w:br/>
+        <w:t>&gt;&gt; nano .env</w:t>
+      </w:r>
+    </w:p>
+    <w:p>
+      <w:pPr>
+        <w:pStyle w:val="ListParagraph"/>
+        <w:rPr>
+          <w:lang w:val="en-US"/>
+        </w:rPr>
+      </w:pPr>
+      <w:r>
+        <w:rPr>
+          <w:lang w:val="en-US"/>
+        </w:rPr>
+        <w:t xml:space="preserve">And </w:t>
+      </w:r>
+      <w:proofErr w:type="gramStart"/>
+      <w:r>
+        <w:rPr>
+          <w:lang w:val="en-US"/>
+        </w:rPr>
+        <w:t>enter :</w:t>
+      </w:r>
+      <w:proofErr w:type="gramEnd"/>
+      <w:r>
+        <w:rPr>
+          <w:lang w:val="en-US"/>
+        </w:rPr>
+        <w:t xml:space="preserve">- </w:t>
+      </w:r>
+    </w:p>
+    <w:p>
+      <w:pPr>
+        <w:rPr>
+          <w:lang w:val="en-US"/>
+        </w:rPr>
+      </w:pPr>
+      <w:r>
+        <w:rPr>
+          <w:lang w:val="en-US"/>
+        </w:rPr>
+        <w:t>DATABASE=postgresql://</w:t>
+      </w:r>
+      <w:r>
+        <w:rPr>
+          <w:lang w:val="en-US"/>
+        </w:rPr>
+        <w:t>username</w:t>
+      </w:r>
+      <w:r>
+        <w:rPr>
+          <w:lang w:val="en-US"/>
+        </w:rPr>
+        <w:t>:</w:t>
+      </w:r>
+      <w:r>
+        <w:rPr>
+          <w:lang w:val="en-US"/>
+        </w:rPr>
+        <w:t>password</w:t>
+      </w:r>
+      <w:r>
+        <w:rPr>
+          <w:lang w:val="en-US"/>
+        </w:rPr>
+        <w:t>@localhost:5432/</w:t>
+      </w:r>
+      <w:r>
+        <w:rPr>
+          <w:lang w:val="en-US"/>
+        </w:rPr>
+        <w:t>database_name</w:t>
+      </w:r>
+    </w:p>
+    <w:p>
+      <w:pPr>
+        <w:pStyle w:val="ListParagraph"/>
+        <w:rPr>
+          <w:lang w:val="en-US"/>
+        </w:rPr>
+      </w:pPr>
+      <w:r>
+        <w:rPr>
+          <w:lang w:val="en-US"/>
+        </w:rPr>
+        <w:t>Please change the port or host if you are using a different one.</w:t>
+      </w:r>
+    </w:p>
+    <w:p>
+      <w:pPr>
+        <w:pStyle w:val="ListParagraph"/>
+        <w:rPr>
+          <w:lang w:val="en-US"/>
+        </w:rPr>
+      </w:pPr>
+    </w:p>
+    <w:p>
+      <w:pPr>
+        <w:pStyle w:val="ListParagraph"/>
+        <w:numPr>
+          <w:ilvl w:val="0"/>
+          <w:numId w:val="5"/>
+        </w:numPr>
+        <w:rPr>
+          <w:lang w:val="en-US"/>
+        </w:rPr>
+      </w:pPr>
+      <w:r>
+        <w:rPr>
+          <w:lang w:val="en-US"/>
+        </w:rPr>
+        <w:t>Simply</w:t>
+      </w:r>
     </w:p>
     <w:p>
       <w:pPr>
@@ -2895,6 +3277,7 @@
           <w:noProof/>
           <w:lang w:val="en-US"/>
         </w:rPr>
+        <w:lastRenderedPageBreak/>
         <w:drawing>
           <wp:inline distT="0" distB="0" distL="0" distR="0" wp14:anchorId="7DA35631" wp14:editId="4785C070">
             <wp:extent cx="5731510" cy="2851150"/>
@@ -2970,7 +3353,6 @@
           <w:noProof/>
           <w:lang w:val="en-US"/>
         </w:rPr>
-        <w:lastRenderedPageBreak/>
         <w:drawing>
           <wp:inline distT="0" distB="0" distL="0" distR="0" wp14:anchorId="01CEBD84" wp14:editId="482A2C38">
             <wp:extent cx="5731510" cy="3950970"/>
@@ -3059,6 +3441,7 @@
         <w:rPr>
           <w:lang w:val="en-US"/>
         </w:rPr>
+        <w:lastRenderedPageBreak/>
         <w:t xml:space="preserve">Database output after running the </w:t>
       </w:r>
       <w:proofErr w:type="gramStart"/>

</xml_diff>